<commit_message>
Updated documents, added datasheet links to I2C apps
</commit_message>
<xml_diff>
--- a/documents/NuPRISM_April_2021_Xilinx_Firmware_Status_Report_v2_0.docx
+++ b/documents/NuPRISM_April_2021_Xilinx_Firmware_Status_Report_v2_0.docx
@@ -1032,6 +1032,7 @@
               <w:iCs w:val="0"/>
               <w:noProof/>
               <w:szCs w:val="22"/>
+              <w:lang w:val="en-CA" w:eastAsia="en-CA"/>
             </w:rPr>
           </w:pPr>
           <w:r>
@@ -1043,7 +1044,7 @@
           <w:r>
             <w:fldChar w:fldCharType="separate"/>
           </w:r>
-          <w:hyperlink w:anchor="_Toc59454523" w:history="1">
+          <w:hyperlink w:anchor="_Toc70584232" w:history="1">
             <w:r>
               <w:rPr>
                 <w:rStyle w:val="Hyperlink"/>
@@ -1057,6 +1058,7 @@
                 <w:iCs w:val="0"/>
                 <w:noProof/>
                 <w:szCs w:val="22"/>
+                <w:lang w:val="en-CA" w:eastAsia="en-CA"/>
               </w:rPr>
               <w:tab/>
             </w:r>
@@ -1086,7 +1088,7 @@
                 <w:noProof/>
                 <w:webHidden/>
               </w:rPr>
-              <w:instrText xml:space="preserve"> PAGEREF _Toc59454523 \h </w:instrText>
+              <w:instrText xml:space="preserve"> PAGEREF _Toc70584232 \h </w:instrText>
             </w:r>
             <w:r>
               <w:rPr>
@@ -1129,9 +1131,10 @@
               <w:iCs w:val="0"/>
               <w:noProof/>
               <w:szCs w:val="22"/>
+              <w:lang w:val="en-CA" w:eastAsia="en-CA"/>
             </w:rPr>
           </w:pPr>
-          <w:hyperlink w:anchor="_Toc59454524" w:history="1">
+          <w:hyperlink w:anchor="_Toc70584233" w:history="1">
             <w:r>
               <w:rPr>
                 <w:rStyle w:val="Hyperlink"/>
@@ -1145,6 +1148,7 @@
                 <w:iCs w:val="0"/>
                 <w:noProof/>
                 <w:szCs w:val="22"/>
+                <w:lang w:val="en-CA" w:eastAsia="en-CA"/>
               </w:rPr>
               <w:tab/>
             </w:r>
@@ -1174,7 +1178,7 @@
                 <w:noProof/>
                 <w:webHidden/>
               </w:rPr>
-              <w:instrText xml:space="preserve"> PAGEREF _Toc59454524 \h </w:instrText>
+              <w:instrText xml:space="preserve"> PAGEREF _Toc70584233 \h </w:instrText>
             </w:r>
             <w:r>
               <w:rPr>
@@ -1217,9 +1221,10 @@
               <w:iCs w:val="0"/>
               <w:noProof/>
               <w:szCs w:val="22"/>
+              <w:lang w:val="en-CA" w:eastAsia="en-CA"/>
             </w:rPr>
           </w:pPr>
-          <w:hyperlink w:anchor="_Toc59454525" w:history="1">
+          <w:hyperlink w:anchor="_Toc70584234" w:history="1">
             <w:r>
               <w:rPr>
                 <w:rStyle w:val="Hyperlink"/>
@@ -1233,6 +1238,7 @@
                 <w:iCs w:val="0"/>
                 <w:noProof/>
                 <w:szCs w:val="22"/>
+                <w:lang w:val="en-CA" w:eastAsia="en-CA"/>
               </w:rPr>
               <w:tab/>
             </w:r>
@@ -1262,7 +1268,7 @@
                 <w:noProof/>
                 <w:webHidden/>
               </w:rPr>
-              <w:instrText xml:space="preserve"> PAGEREF _Toc59454525 \h </w:instrText>
+              <w:instrText xml:space="preserve"> PAGEREF _Toc70584234 \h </w:instrText>
             </w:r>
             <w:r>
               <w:rPr>
@@ -1305,9 +1311,10 @@
               <w:iCs w:val="0"/>
               <w:noProof/>
               <w:szCs w:val="22"/>
+              <w:lang w:val="en-CA" w:eastAsia="en-CA"/>
             </w:rPr>
           </w:pPr>
-          <w:hyperlink w:anchor="_Toc59454526" w:history="1">
+          <w:hyperlink w:anchor="_Toc70584235" w:history="1">
             <w:r>
               <w:rPr>
                 <w:rStyle w:val="Hyperlink"/>
@@ -1321,6 +1328,7 @@
                 <w:iCs w:val="0"/>
                 <w:noProof/>
                 <w:szCs w:val="22"/>
+                <w:lang w:val="en-CA" w:eastAsia="en-CA"/>
               </w:rPr>
               <w:tab/>
             </w:r>
@@ -1350,7 +1358,7 @@
                 <w:noProof/>
                 <w:webHidden/>
               </w:rPr>
-              <w:instrText xml:space="preserve"> PAGEREF _Toc59454526 \h </w:instrText>
+              <w:instrText xml:space="preserve"> PAGEREF _Toc70584235 \h </w:instrText>
             </w:r>
             <w:r>
               <w:rPr>
@@ -1393,9 +1401,10 @@
               <w:iCs w:val="0"/>
               <w:noProof/>
               <w:szCs w:val="22"/>
+              <w:lang w:val="en-CA" w:eastAsia="en-CA"/>
             </w:rPr>
           </w:pPr>
-          <w:hyperlink w:anchor="_Toc59454527" w:history="1">
+          <w:hyperlink w:anchor="_Toc70584236" w:history="1">
             <w:r>
               <w:rPr>
                 <w:rStyle w:val="Hyperlink"/>
@@ -1409,6 +1418,7 @@
                 <w:iCs w:val="0"/>
                 <w:noProof/>
                 <w:szCs w:val="22"/>
+                <w:lang w:val="en-CA" w:eastAsia="en-CA"/>
               </w:rPr>
               <w:tab/>
             </w:r>
@@ -1438,7 +1448,7 @@
                 <w:noProof/>
                 <w:webHidden/>
               </w:rPr>
-              <w:instrText xml:space="preserve"> PAGEREF _Toc59454527 \h </w:instrText>
+              <w:instrText xml:space="preserve"> PAGEREF _Toc70584236 \h </w:instrText>
             </w:r>
             <w:r>
               <w:rPr>
@@ -1458,7 +1468,7 @@
                 <w:noProof/>
                 <w:webHidden/>
               </w:rPr>
-              <w:t>8</w:t>
+              <w:t>9</w:t>
             </w:r>
             <w:r>
               <w:rPr>
@@ -1497,7 +1507,7 @@
       <w:pPr>
         <w:pStyle w:val="Heading1"/>
       </w:pPr>
-      <w:bookmarkStart w:id="0" w:name="_Toc59454523"/>
+      <w:bookmarkStart w:id="0" w:name="_Toc70584232"/>
       <w:r>
         <w:lastRenderedPageBreak/>
         <w:t>1</w:t>
@@ -1562,7 +1572,7 @@
         <w:t xml:space="preserve">. Next, </w:t>
       </w:r>
       <w:r>
-        <w:t xml:space="preserve">it will describe the project status from the point of view of the TRIUMF firmware developer and try to recommend a path moving forwards. Additionally, there will be a section referencing and describing resources </w:t>
+        <w:t xml:space="preserve">it will describe the project status from the point of view of the TRIUMF firmware developer and try to recommend a path moving forwards. Additionally, there will be a section referencing resources </w:t>
       </w:r>
       <w:r>
         <w:t>will be helpful for getting up and running</w:t>
@@ -1646,7 +1656,7 @@
       <w:pPr>
         <w:pStyle w:val="Heading1"/>
       </w:pPr>
-      <w:bookmarkStart w:id="1" w:name="_Toc59454524"/>
+      <w:bookmarkStart w:id="1" w:name="_Toc70584233"/>
       <w:r>
         <w:lastRenderedPageBreak/>
         <w:t>2</w:t>
@@ -1849,7 +1859,7 @@
       <w:pPr>
         <w:pStyle w:val="Heading1"/>
       </w:pPr>
-      <w:bookmarkStart w:id="2" w:name="_Toc59454525"/>
+      <w:bookmarkStart w:id="2" w:name="_Toc70584234"/>
       <w:r>
         <w:lastRenderedPageBreak/>
         <w:t>3</w:t>
@@ -1870,7 +1880,25 @@
         <w:t xml:space="preserve">A high-level hardware block diagram is shown in figure 1-3. The SoC deserializes and processes data from 5 quad-channel ADCs. The ADC clock is generated by a clock-cleaner which can derive its clock from a crystal oscillator, SMA input, RJ45 input, or POE input. For connectivity, the SoC provides connection to RJ45, USB, Ethernet, and SFP. For system monitoring, the SoC is connected by I2C to several temperature, humidity, pressure, and voltage sensors. </w:t>
       </w:r>
       <w:r>
-        <w:t xml:space="preserve">In the newest revision of the board (rev 1a) the USB input provides a serial connection to the Enclustra SoM, previously this was routed through a MAX10 FPGA unit. </w:t>
+        <w:t>In the newest revision of the board (rev 1a) the USB input provides a serial connection to the Enclustra So</w:t>
+      </w:r>
+      <w:r>
+        <w:t>C</w:t>
+      </w:r>
+      <w:r>
+        <w:t xml:space="preserve">, </w:t>
+      </w:r>
+      <w:r>
+        <w:t>in previous revisions</w:t>
+      </w:r>
+      <w:r>
+        <w:t xml:space="preserve"> this was routed through a MAX10 FPGA unit</w:t>
+      </w:r>
+      <w:r>
+        <w:t xml:space="preserve"> which has since been depreciated</w:t>
+      </w:r>
+      <w:r>
+        <w:t xml:space="preserve">. </w:t>
       </w:r>
     </w:p>
     <w:p>
@@ -2081,14 +2109,26 @@
         <w:t>. The other is the Enclustra SA2 which hosts Altera’s Cyclone V. Revision 0 of the mainboard was specifically designed for the SA2, but later versions will use the XU1.</w:t>
       </w:r>
       <w:r>
-        <w:t xml:space="preserve"> A Rev 1 board is in development right now, and you will likely hear all about it.</w:t>
+        <w:t xml:space="preserve"> </w:t>
+      </w:r>
+      <w:r>
+        <w:t>For the May 2021 developer, you will be given a REV 0 and REV 1A board, the 1A revision has been in development for only a few weeks but has been configured to read all 20 ADC channels</w:t>
+      </w:r>
+      <w:r>
+        <w:t xml:space="preserve">, </w:t>
+      </w:r>
+      <w:r>
+        <w:t xml:space="preserve">communicate with the clock cleaner module and sensors via I2C </w:t>
+      </w:r>
+      <w:r>
+        <w:t xml:space="preserve">as well as the 5 ADC groups via SPI, you will likely only use the 1A. </w:t>
       </w:r>
     </w:p>
     <w:p>
       <w:pPr>
         <w:pStyle w:val="Heading1"/>
       </w:pPr>
-      <w:bookmarkStart w:id="3" w:name="_Toc59454526"/>
+      <w:bookmarkStart w:id="3" w:name="_Toc70584235"/>
       <w:r>
         <w:t>4</w:t>
       </w:r>
@@ -2141,10 +2181,18 @@
         <w:t>The Xilinx RTOS branch is in early stages of development. This branch is being worked on by the Polish colleagues.</w:t>
       </w:r>
       <w:r>
-        <w:t xml:space="preserve"> It is similar to the Xilinx Petalinux branch, and so I have used some of their code while they have used some of mine.</w:t>
-      </w:r>
-      <w:r>
-        <w:t xml:space="preserve"> You will likely continue sharing code with them and developing thing</w:t>
+        <w:t xml:space="preserve"> It is </w:t>
+      </w:r>
+      <w:proofErr w:type="gramStart"/>
+      <w:r>
+        <w:t>similar to</w:t>
+      </w:r>
+      <w:proofErr w:type="gramEnd"/>
+      <w:r>
+        <w:t xml:space="preserve"> the Xilinx Petalinux branch,</w:t>
+      </w:r>
+      <w:r>
+        <w:t xml:space="preserve"> and you will find that your work will intersect theirs, which means you will need to communicate with them to ensure there is no duplication of efforts and to make sure you have access to code as it’s completed. </w:t>
       </w:r>
     </w:p>
     <w:p>
@@ -2275,31 +2323,7 @@
         <w:t xml:space="preserve"> co-ops. </w:t>
       </w:r>
       <w:r>
-        <w:t xml:space="preserve">Petalinux is a </w:t>
-      </w:r>
-      <w:r>
-        <w:t>L</w:t>
-      </w:r>
-      <w:r>
-        <w:t xml:space="preserve">inux </w:t>
-      </w:r>
-      <w:r>
-        <w:t>operating System (</w:t>
-      </w:r>
-      <w:r>
-        <w:t>OS</w:t>
-      </w:r>
-      <w:r>
-        <w:t>)</w:t>
-      </w:r>
-      <w:r>
-        <w:t xml:space="preserve"> developed by Xilinx for their boards and which we are evaluating for future use through this branch</w:t>
-      </w:r>
-      <w:r>
-        <w:t>. C</w:t>
-      </w:r>
-      <w:r>
-        <w:t xml:space="preserve">urrently, this project runs a demo of MIDAS (data acquisition software developed at TRIUMF), tests </w:t>
+        <w:t xml:space="preserve">Petalinux is a Linux operating System (OS) developed by Xilinx for their boards and which we are evaluating for future use through this branch. Currently, this project runs a demo of MIDAS (data acquisition software developed at TRIUMF), tests </w:t>
       </w:r>
       <w:proofErr w:type="gramStart"/>
       <w:r>
@@ -2313,10 +2337,7 @@
       </w:r>
       <w:proofErr w:type="gramEnd"/>
       <w:r>
-        <w:t xml:space="preserve"> peripherals, and streams data from the PL to the PS using DMA hardware and associated drivers.</w:t>
-      </w:r>
-      <w:r>
-        <w:t xml:space="preserve"> </w:t>
+        <w:t xml:space="preserve"> peripherals, and streams data from the PL to the PS using DMA hardware and associated drivers. </w:t>
       </w:r>
       <w:proofErr w:type="gramStart"/>
       <w:r>
@@ -2324,7 +2345,13 @@
       </w:r>
       <w:proofErr w:type="gramEnd"/>
       <w:r>
-        <w:t xml:space="preserve"> also important to realize that this repository will likely not host the polished project, think of it as a workspace for developing various subsystems on the Xilinx platforms, the work you do on this branch will probably remain as an executable application to demonstrate functionality, rather than integrating into the system. Due to this style, the repo can be confusing as some folders were used to test out features and may be depreciated, to get you started I suggest focusing only on the petalinux/</w:t>
+        <w:t xml:space="preserve"> also important to realize that this repository will not host the polished project, think of it as a workspace for developing various subsystems on the Xilinx platform</w:t>
+      </w:r>
+      <w:r>
+        <w:t>. T</w:t>
+      </w:r>
+      <w:r>
+        <w:t>he work you do on this branch will probably remain as an executable application to demonstrate functionality, rather than integrating into the system. Due to this style, the repo can be confusing as some folders were used to test out features and may be depreciated, to get you started I suggest focusing only on the petalinux/</w:t>
       </w:r>
       <w:proofErr w:type="spellStart"/>
       <w:r>
@@ -2340,16 +2367,11 @@
       </w:r>
       <w:proofErr w:type="spellEnd"/>
       <w:r>
-        <w:t xml:space="preserve">/NuPRISM as they contain the software and hardware projects. </w:t>
-      </w:r>
-      <w:r>
-        <w:t>Go through the</w:t>
-      </w:r>
-      <w:r>
-        <w:t xml:space="preserve"> most recent</w:t>
-      </w:r>
-      <w:r>
-        <w:t xml:space="preserve"> </w:t>
+        <w:t xml:space="preserve">/NuPRISM as they contain the </w:t>
+      </w:r>
+      <w:r>
+        <w:lastRenderedPageBreak/>
+        <w:t xml:space="preserve">software and hardware projects. Go through the most recent </w:t>
       </w:r>
       <w:hyperlink r:id="rId17" w:history="1">
         <w:r>
@@ -2360,13 +2382,7 @@
         </w:r>
       </w:hyperlink>
       <w:r>
-        <w:t xml:space="preserve"> to </w:t>
-      </w:r>
-      <w:r>
-        <w:t>see the commands and tools you will use</w:t>
-      </w:r>
-      <w:r>
-        <w:t xml:space="preserve"> and get the project running on the board.</w:t>
+        <w:t xml:space="preserve"> to see the commands and tools you will use and get the project running on the board.</w:t>
       </w:r>
     </w:p>
     <w:p>
@@ -2377,7 +2393,6 @@
         </w:rPr>
       </w:pPr>
       <w:r>
-        <w:lastRenderedPageBreak/>
         <w:t xml:space="preserve">To brief you on the status of the co-op developers progress, myself and my predecessors have successfully added preliminary DMA hardware, ADC deserialization for all channels, GPIO support and other system management blocks for the programable logic design. The DMA is where you will likely begin your work as our next goal is connecting the ADC </w:t>
       </w:r>
       <w:proofErr w:type="spellStart"/>
@@ -2463,10 +2478,46 @@
         <w:t xml:space="preserve">The Polish group claims to have done this successfully for a single DMA channel, it would be a good idea to review their branch to see their </w:t>
       </w:r>
       <w:r>
-        <w:t>progress,</w:t>
-      </w:r>
-      <w:r>
-        <w:t xml:space="preserve"> but you will likely use the project completed by Dr. Linn’s capstone group. </w:t>
+        <w:t>progress</w:t>
+      </w:r>
+      <w:r>
+        <w:t xml:space="preserve"> as </w:t>
+      </w:r>
+      <w:r>
+        <w:t xml:space="preserve">you will </w:t>
+      </w:r>
+      <w:r>
+        <w:t>need to do this using</w:t>
+      </w:r>
+      <w:r>
+        <w:t xml:space="preserve"> the project completed by Dr. Linn’s capstone group</w:t>
+      </w:r>
+      <w:r>
+        <w:t>.</w:t>
+      </w:r>
+      <w:r>
+        <w:t xml:space="preserve"> </w:t>
+      </w:r>
+      <w:r>
+        <w:t>The project is a generic</w:t>
+      </w:r>
+      <w:r>
+        <w:t xml:space="preserve"> DMA framework designed to support </w:t>
+      </w:r>
+      <w:r>
+        <w:t>large quantities of ADC</w:t>
+      </w:r>
+      <w:r>
+        <w:t xml:space="preserve"> channels</w:t>
+      </w:r>
+      <w:r>
+        <w:t>, like those</w:t>
+      </w:r>
+      <w:r>
+        <w:t xml:space="preserve"> present on the NuPRISM</w:t>
+      </w:r>
+      <w:r>
+        <w:t xml:space="preserve">. </w:t>
       </w:r>
     </w:p>
     <w:p>
@@ -2490,10 +2541,83 @@
         </w:numPr>
       </w:pPr>
       <w:r>
-        <w:t xml:space="preserve">This is nearly complete, I recommend reviewing the I2C related apps in the repo, all except </w:t>
-      </w:r>
-      <w:r>
-        <w:t xml:space="preserve">eeprom-i2c and current-i2c are complete. </w:t>
+        <w:t xml:space="preserve">This is nearly complete, </w:t>
+      </w:r>
+      <w:r>
+        <w:t>the following list contains the petalinux apps for the control code, run them and analyze the code to get a better idea of how to work with the I2C kernel driver:</w:t>
+      </w:r>
+    </w:p>
+    <w:p>
+      <w:pPr>
+        <w:pStyle w:val="ListParagraph"/>
+        <w:numPr>
+          <w:ilvl w:val="2"/>
+          <w:numId w:val="26"/>
+        </w:numPr>
+      </w:pPr>
+      <w:proofErr w:type="spellStart"/>
+      <w:r>
+        <w:t>adc</w:t>
+      </w:r>
+      <w:proofErr w:type="spellEnd"/>
+      <w:r>
+        <w:t>-</w:t>
+      </w:r>
+      <w:proofErr w:type="spellStart"/>
+      <w:r>
+        <w:t>spi</w:t>
+      </w:r>
+      <w:proofErr w:type="spellEnd"/>
+      <w:r>
+        <w:t>-test</w:t>
+      </w:r>
+    </w:p>
+    <w:p>
+      <w:pPr>
+        <w:pStyle w:val="ListParagraph"/>
+        <w:numPr>
+          <w:ilvl w:val="2"/>
+          <w:numId w:val="26"/>
+        </w:numPr>
+      </w:pPr>
+      <w:r>
+        <w:t>clock-cleaner-i2c</w:t>
+      </w:r>
+    </w:p>
+    <w:p>
+      <w:pPr>
+        <w:pStyle w:val="ListParagraph"/>
+        <w:numPr>
+          <w:ilvl w:val="2"/>
+          <w:numId w:val="26"/>
+        </w:numPr>
+      </w:pPr>
+      <w:r>
+        <w:t>humidity-i2c</w:t>
+      </w:r>
+    </w:p>
+    <w:p>
+      <w:pPr>
+        <w:pStyle w:val="ListParagraph"/>
+        <w:numPr>
+          <w:ilvl w:val="2"/>
+          <w:numId w:val="26"/>
+        </w:numPr>
+      </w:pPr>
+      <w:r>
+        <w:t>pressure-sensor-i2c</w:t>
+      </w:r>
+    </w:p>
+    <w:p>
+      <w:pPr>
+        <w:pStyle w:val="ListParagraph"/>
+        <w:numPr>
+          <w:ilvl w:val="2"/>
+          <w:numId w:val="26"/>
+        </w:numPr>
+      </w:pPr>
+      <w:r>
+        <w:t>temperature-i2c</w:t>
       </w:r>
     </w:p>
     <w:p>
@@ -2505,13 +2629,66 @@
         </w:numPr>
       </w:pPr>
       <w:r>
+        <w:t xml:space="preserve">The following apps are created </w:t>
+      </w:r>
+      <w:proofErr w:type="gramStart"/>
+      <w:r>
+        <w:t>and in the repo</w:t>
+      </w:r>
+      <w:proofErr w:type="gramEnd"/>
+      <w:r>
+        <w:t>, but are not complete (the I2C read/write transfers work, but higher level functionality has not been implemented)</w:t>
+      </w:r>
+    </w:p>
+    <w:p>
+      <w:pPr>
+        <w:pStyle w:val="ListParagraph"/>
+        <w:numPr>
+          <w:ilvl w:val="2"/>
+          <w:numId w:val="26"/>
+        </w:numPr>
+      </w:pPr>
+      <w:r>
+        <w:t>current-i2c</w:t>
+      </w:r>
+    </w:p>
+    <w:p>
+      <w:pPr>
+        <w:pStyle w:val="ListParagraph"/>
+        <w:numPr>
+          <w:ilvl w:val="2"/>
+          <w:numId w:val="26"/>
+        </w:numPr>
+      </w:pPr>
+      <w:r>
+        <w:t>eeprom-i2c</w:t>
+      </w:r>
+    </w:p>
+    <w:p>
+      <w:pPr>
+        <w:pStyle w:val="ListParagraph"/>
+        <w:numPr>
+          <w:ilvl w:val="1"/>
+          <w:numId w:val="26"/>
+        </w:numPr>
+      </w:pPr>
+      <w:r>
         <w:t xml:space="preserve">To create the sensor </w:t>
       </w:r>
       <w:r>
         <w:t>API’s,</w:t>
       </w:r>
       <w:r>
-        <w:t xml:space="preserve"> you will need to review the datasheet for each sensor to learn about their specific communication standards. </w:t>
+        <w:t xml:space="preserve"> you will need to review the datasheet for each sensor to learn about their specific communication standards</w:t>
+      </w:r>
+      <w:r>
+        <w:t>, the associated .c/.h files are named after the part number</w:t>
+      </w:r>
+      <w:r>
+        <w:t>, a link to the datasheet is provided in each header as well.</w:t>
+      </w:r>
+      <w:r>
+        <w:t xml:space="preserve"> </w:t>
       </w:r>
     </w:p>
     <w:p>
@@ -2552,6 +2729,7 @@
     </w:p>
     <w:p>
       <w:r>
+        <w:lastRenderedPageBreak/>
         <w:t>The route I suggest you take is the following:</w:t>
       </w:r>
     </w:p>
@@ -2565,6 +2743,18 @@
       </w:pPr>
       <w:r>
         <w:t>Read the background information from the resources section below so that you understand more about the toolchain, system, and technologies.</w:t>
+      </w:r>
+    </w:p>
+    <w:p>
+      <w:pPr>
+        <w:pStyle w:val="ListParagraph"/>
+        <w:numPr>
+          <w:ilvl w:val="0"/>
+          <w:numId w:val="27"/>
+        </w:numPr>
+      </w:pPr>
+      <w:r>
+        <w:t>Review the HDL and software code in the repository to familiarize yourself with the project.</w:t>
       </w:r>
     </w:p>
     <w:p>
@@ -2696,7 +2886,6 @@
     </w:p>
     <w:p>
       <w:r>
-        <w:lastRenderedPageBreak/>
         <w:t>As a note:</w:t>
       </w:r>
     </w:p>
@@ -2791,7 +2980,7 @@
       <w:pPr>
         <w:pStyle w:val="Heading1"/>
       </w:pPr>
-      <w:bookmarkStart w:id="4" w:name="_Toc59454527"/>
+      <w:bookmarkStart w:id="4" w:name="_Toc70584236"/>
       <w:r>
         <w:t>5</w:t>
       </w:r>
@@ -2838,7 +3027,11 @@
     </w:p>
     <w:p>
       <w:r>
-        <w:t xml:space="preserve">Given Gitlab access, the schematics for the </w:t>
+        <w:lastRenderedPageBreak/>
+        <w:t>The</w:t>
+      </w:r>
+      <w:r>
+        <w:t xml:space="preserve"> schematics for the </w:t>
       </w:r>
       <w:r>
         <w:t>Rev</w:t>
@@ -2862,6 +3055,32 @@
           <w:u w:val="none"/>
         </w:rPr>
         <w:t xml:space="preserve"> </w:t>
+      </w:r>
+      <w:r>
+        <w:rPr>
+          <w:rStyle w:val="Hyperlink"/>
+          <w:color w:val="auto"/>
+          <w:u w:val="none"/>
+        </w:rPr>
+        <w:t xml:space="preserve">You will need to speak to Yair or Daryl for additional information about the </w:t>
+      </w:r>
+      <w:proofErr w:type="gramStart"/>
+      <w:r>
+        <w:rPr>
+          <w:rStyle w:val="Hyperlink"/>
+          <w:color w:val="auto"/>
+          <w:u w:val="none"/>
+        </w:rPr>
+        <w:t>mainboards</w:t>
+      </w:r>
+      <w:proofErr w:type="gramEnd"/>
+      <w:r>
+        <w:rPr>
+          <w:rStyle w:val="Hyperlink"/>
+          <w:color w:val="auto"/>
+          <w:u w:val="none"/>
+        </w:rPr>
+        <w:t xml:space="preserve"> hardware.</w:t>
       </w:r>
     </w:p>
     <w:p>
@@ -3032,11 +3251,7 @@
       </w:r>
       <w:proofErr w:type="spellEnd"/>
       <w:r>
-        <w:t xml:space="preserve"> hardware design and Petalinux is the OS that runs on the PS. You will need to understand how to use Vivado and be familiar with its interface </w:t>
-      </w:r>
-      <w:r>
-        <w:lastRenderedPageBreak/>
-        <w:t xml:space="preserve">and build process and you will need to be familiar with Petalinux to develop the software needed for the project. </w:t>
+        <w:t xml:space="preserve"> hardware design and Petalinux is the OS that runs on the PS. You will need to understand how to use Vivado and be familiar with its interface and build process and you will need to be familiar with Petalinux to develop the software needed for the project. </w:t>
       </w:r>
       <w:r>
         <w:t xml:space="preserve">As an intro to Vivado and Petalinux, Mohammad Sadri’s video series on ZYNQ and Petalinux are an excellent resource. I highly, highly recommend watching them </w:t>
@@ -3080,7 +3295,19 @@
     </w:p>
     <w:p>
       <w:r>
-        <w:t xml:space="preserve">To quickly set up an Ubuntu VM with Petalinux 2020.1, please follow the </w:t>
+        <w:t>To quickly set up an Ubuntu VM with Petalinux 2020.1</w:t>
+      </w:r>
+      <w:r>
+        <w:t xml:space="preserve"> using a Windows build</w:t>
+      </w:r>
+      <w:r>
+        <w:t>, please follow the</w:t>
+      </w:r>
+      <w:r>
+        <w:t xml:space="preserve"> December 2020</w:t>
+      </w:r>
+      <w:r>
+        <w:t xml:space="preserve"> </w:t>
       </w:r>
       <w:hyperlink r:id="rId27" w:history="1">
         <w:r>
@@ -3091,10 +3318,7 @@
         </w:r>
       </w:hyperlink>
       <w:r>
-        <w:t xml:space="preserve"> </w:t>
-      </w:r>
-      <w:r>
-        <w:t>mentioned above.</w:t>
+        <w:t>.</w:t>
       </w:r>
     </w:p>
     <w:p>
@@ -3250,6 +3474,7 @@
           <w:b/>
           <w:bCs/>
         </w:rPr>
+        <w:lastRenderedPageBreak/>
         <w:t>5.5</w:t>
       </w:r>
       <w:r>
@@ -3476,7 +3701,6 @@
     </w:p>
     <w:p>
       <w:r>
-        <w:lastRenderedPageBreak/>
         <w:t xml:space="preserve">MIDAS is a front-end data acquisition </w:t>
       </w:r>
       <w:r>
@@ -3630,19 +3854,17 @@
       <w:r>
         <w:t xml:space="preserve">), but you mainly need to understand how the bit flags function. The Enclustra uses the SPI 3-wire mode with a single chip select wire which is logical </w:t>
       </w:r>
-      <w:proofErr w:type="spellStart"/>
-      <w:r>
-        <w:t>OR</w:t>
-      </w:r>
-      <w:r>
-        <w:t>’d</w:t>
-      </w:r>
-      <w:proofErr w:type="spellEnd"/>
+      <w:r>
+        <w:t>ANDed</w:t>
+      </w:r>
       <w:r>
         <w:t xml:space="preserve"> with 5 GPIO pins corresponding </w:t>
       </w:r>
       <w:r>
         <w:t>to each ADC, essentially the Linux kernel sees only one SPI device and GPIO handles chip select</w:t>
+      </w:r>
+      <w:r>
+        <w:t>.</w:t>
       </w:r>
     </w:p>
     <w:p>
@@ -3657,27 +3879,14 @@
           <w:b/>
           <w:bCs/>
         </w:rPr>
-        <w:t>5.</w:t>
+        <w:t>5.8</w:t>
       </w:r>
       <w:r>
         <w:rPr>
           <w:b/>
           <w:bCs/>
         </w:rPr>
-        <w:t>8</w:t>
-      </w:r>
-      <w:r>
-        <w:rPr>
-          <w:b/>
-          <w:bCs/>
-        </w:rPr>
         <w:tab/>
-      </w:r>
-      <w:r>
-        <w:rPr>
-          <w:b/>
-          <w:bCs/>
-        </w:rPr>
         <w:t>I2C</w:t>
       </w:r>
     </w:p>
@@ -6314,7 +6523,7 @@
         <w:rFonts w:ascii="Courier New" w:hAnsi="Courier New" w:cs="Courier New" w:hint="default"/>
       </w:rPr>
     </w:lvl>
-    <w:lvl w:ilvl="2" w:tplc="10090005" w:tentative="1">
+    <w:lvl w:ilvl="2" w:tplc="10090005">
       <w:start w:val="1"/>
       <w:numFmt w:val="bullet"/>
       <w:lvlText w:val=""/>
@@ -6719,6 +6928,7 @@
     <w:lsdException w:name="HTML Sample" w:semiHidden="1" w:unhideWhenUsed="1"/>
     <w:lsdException w:name="HTML Typewriter" w:semiHidden="1" w:unhideWhenUsed="1"/>
     <w:lsdException w:name="HTML Variable" w:semiHidden="1" w:unhideWhenUsed="1"/>
+    <w:lsdException w:name="Normal Table" w:semiHidden="1" w:unhideWhenUsed="1"/>
     <w:lsdException w:name="annotation subject" w:semiHidden="1" w:unhideWhenUsed="1"/>
     <w:lsdException w:name="No List" w:semiHidden="1" w:unhideWhenUsed="1"/>
     <w:lsdException w:name="Outline List 1" w:semiHidden="1" w:unhideWhenUsed="1"/>
@@ -6761,8 +6971,11 @@
     <w:lsdException w:name="Table Contemporary" w:semiHidden="1" w:unhideWhenUsed="1"/>
     <w:lsdException w:name="Table Elegant" w:semiHidden="1" w:unhideWhenUsed="1"/>
     <w:lsdException w:name="Table Professional" w:semiHidden="1" w:unhideWhenUsed="1"/>
+    <w:lsdException w:name="Table Subtle 1" w:semiHidden="1" w:unhideWhenUsed="1"/>
     <w:lsdException w:name="Table Subtle 2" w:semiHidden="1" w:unhideWhenUsed="1"/>
     <w:lsdException w:name="Table Web 1" w:semiHidden="1" w:unhideWhenUsed="1"/>
+    <w:lsdException w:name="Table Web 2" w:semiHidden="1" w:unhideWhenUsed="1"/>
+    <w:lsdException w:name="Table Web 3" w:semiHidden="1" w:unhideWhenUsed="1"/>
     <w:lsdException w:name="Balloon Text" w:semiHidden="1" w:unhideWhenUsed="1"/>
     <w:lsdException w:name="Table Grid" w:uiPriority="39"/>
     <w:lsdException w:name="Table Theme" w:semiHidden="1" w:unhideWhenUsed="1"/>

</xml_diff>